<commit_message>
Update MiCM - Workshop Outline Template.docx
wrote the outline :)
</commit_message>
<xml_diff>
--- a/Outline/MiCM - Workshop Outline Template.docx
+++ b/Outline/MiCM - Workshop Outline Template.docx
@@ -1,6 +1,6 @@
 
 <file path=word/document.xml><?xml version="1.0" encoding="utf-8"?>
-<w:document xmlns:wpc="http://schemas.microsoft.com/office/word/2010/wordprocessingCanvas" xmlns:cx="http://schemas.microsoft.com/office/drawing/2014/chartex" xmlns:cx1="http://schemas.microsoft.com/office/drawing/2015/9/8/chartex" xmlns:cx2="http://schemas.microsoft.com/office/drawing/2015/10/21/chartex" xmlns:cx3="http://schemas.microsoft.com/office/drawing/2016/5/9/chartex" xmlns:cx4="http://schemas.microsoft.com/office/drawing/2016/5/10/chartex" xmlns:cx5="http://schemas.microsoft.com/office/drawing/2016/5/11/chartex" xmlns:cx6="http://schemas.microsoft.com/office/drawing/2016/5/12/chartex" xmlns:cx7="http://schemas.microsoft.com/office/drawing/2016/5/13/chartex" xmlns:cx8="http://schemas.microsoft.com/office/drawing/2016/5/14/chartex" xmlns:mc="http://schemas.openxmlformats.org/markup-compatibility/2006" xmlns:aink="http://schemas.microsoft.com/office/drawing/2016/ink" xmlns:am3d="http://schemas.microsoft.com/office/drawing/2017/model3d" xmlns:o="urn:schemas-microsoft-com:office:office" xmlns:oel="http://schemas.microsoft.com/office/2019/extlst" xmlns:r="http://schemas.openxmlformats.org/officeDocument/2006/relationships" xmlns:m="http://schemas.openxmlformats.org/officeDocument/2006/math" xmlns:v="urn:schemas-microsoft-com:vml" xmlns:wp14="http://schemas.microsoft.com/office/word/2010/wordprocessingDrawing" xmlns:wp="http://schemas.openxmlformats.org/drawingml/2006/wordprocessingDrawing" xmlns:w10="urn:schemas-microsoft-com:office:word" xmlns:w="http://schemas.openxmlformats.org/wordprocessingml/2006/main" xmlns:w14="http://schemas.microsoft.com/office/word/2010/wordml" xmlns:w15="http://schemas.microsoft.com/office/word/2012/wordml" xmlns:w16cex="http://schemas.microsoft.com/office/word/2018/wordml/cex" xmlns:w16cid="http://schemas.microsoft.com/office/word/2016/wordml/cid" xmlns:w16="http://schemas.microsoft.com/office/word/2018/wordml" xmlns:w16sdtdh="http://schemas.microsoft.com/office/word/2020/wordml/sdtdatahash" xmlns:w16se="http://schemas.microsoft.com/office/word/2015/wordml/symex" xmlns:wpg="http://schemas.microsoft.com/office/word/2010/wordprocessingGroup" xmlns:wpi="http://schemas.microsoft.com/office/word/2010/wordprocessingInk" xmlns:wne="http://schemas.microsoft.com/office/word/2006/wordml" xmlns:wps="http://schemas.microsoft.com/office/word/2010/wordprocessingShape" mc:Ignorable="w14 w15 w16se w16cid w16 w16cex w16sdtdh wp14">
+<w:document xmlns:wpc="http://schemas.microsoft.com/office/word/2010/wordprocessingCanvas" xmlns:cx="http://schemas.microsoft.com/office/drawing/2014/chartex" xmlns:cx1="http://schemas.microsoft.com/office/drawing/2015/9/8/chartex" xmlns:cx2="http://schemas.microsoft.com/office/drawing/2015/10/21/chartex" xmlns:cx3="http://schemas.microsoft.com/office/drawing/2016/5/9/chartex" xmlns:cx4="http://schemas.microsoft.com/office/drawing/2016/5/10/chartex" xmlns:cx5="http://schemas.microsoft.com/office/drawing/2016/5/11/chartex" xmlns:cx6="http://schemas.microsoft.com/office/drawing/2016/5/12/chartex" xmlns:cx7="http://schemas.microsoft.com/office/drawing/2016/5/13/chartex" xmlns:cx8="http://schemas.microsoft.com/office/drawing/2016/5/14/chartex" xmlns:mc="http://schemas.openxmlformats.org/markup-compatibility/2006" xmlns:aink="http://schemas.microsoft.com/office/drawing/2016/ink" xmlns:am3d="http://schemas.microsoft.com/office/drawing/2017/model3d" xmlns:o="urn:schemas-microsoft-com:office:office" xmlns:oel="http://schemas.microsoft.com/office/2019/extlst" xmlns:r="http://schemas.openxmlformats.org/officeDocument/2006/relationships" xmlns:m="http://schemas.openxmlformats.org/officeDocument/2006/math" xmlns:v="urn:schemas-microsoft-com:vml" xmlns:wp14="http://schemas.microsoft.com/office/word/2010/wordprocessingDrawing" xmlns:wp="http://schemas.openxmlformats.org/drawingml/2006/wordprocessingDrawing" xmlns:w10="urn:schemas-microsoft-com:office:word" xmlns:w="http://schemas.openxmlformats.org/wordprocessingml/2006/main" xmlns:w14="http://schemas.microsoft.com/office/word/2010/wordml" xmlns:w15="http://schemas.microsoft.com/office/word/2012/wordml" xmlns:w16cex="http://schemas.microsoft.com/office/word/2018/wordml/cex" xmlns:w16cid="http://schemas.microsoft.com/office/word/2016/wordml/cid" xmlns:w16="http://schemas.microsoft.com/office/word/2018/wordml" xmlns:w16du="http://schemas.microsoft.com/office/word/2023/wordml/word16du" xmlns:w16sdtdh="http://schemas.microsoft.com/office/word/2020/wordml/sdtdatahash" xmlns:w16sdtfl="http://schemas.microsoft.com/office/word/2024/wordml/sdtformatlock" xmlns:w16se="http://schemas.microsoft.com/office/word/2015/wordml/symex" xmlns:wpg="http://schemas.microsoft.com/office/word/2010/wordprocessingGroup" xmlns:wpi="http://schemas.microsoft.com/office/word/2010/wordprocessingInk" xmlns:wne="http://schemas.microsoft.com/office/word/2006/wordml" xmlns:wps="http://schemas.microsoft.com/office/word/2010/wordprocessingShape" mc:Ignorable="w14 w15 w16se w16cid w16 w16cex w16sdtdh w16sdtfl w16du wp14">
   <w:body>
     <w:p>
       <w:pPr>
@@ -76,6 +76,15 @@
         </w:rPr>
         <w:t xml:space="preserve">: </w:t>
       </w:r>
+      <w:r>
+        <w:rPr>
+          <w:rFonts w:eastAsia="Calibri"/>
+          <w:b/>
+          <w:bCs/>
+          <w:lang w:val="en-CA"/>
+        </w:rPr>
+        <w:t>Maximiliane Jousse</w:t>
+      </w:r>
     </w:p>
     <w:p>
       <w:pPr>
@@ -113,7 +122,25 @@
           <w:bCs/>
           <w:lang w:val="en-CA"/>
         </w:rPr>
-        <w:t>Approximate duration: 4 hours</w:t>
+        <w:t xml:space="preserve">Approximate duration: </w:t>
+      </w:r>
+      <w:r>
+        <w:rPr>
+          <w:rFonts w:eastAsia="Calibri"/>
+          <w:b/>
+          <w:bCs/>
+          <w:lang w:val="en-CA"/>
+        </w:rPr>
+        <w:t>2</w:t>
+      </w:r>
+      <w:r>
+        <w:rPr>
+          <w:rFonts w:eastAsia="Calibri"/>
+          <w:b/>
+          <w:bCs/>
+          <w:lang w:val="en-CA"/>
+        </w:rPr>
+        <w:t xml:space="preserve"> hours</w:t>
       </w:r>
     </w:p>
     <w:p>
@@ -151,6 +178,15 @@
           <w:lang w:val="en-CA"/>
         </w:rPr>
       </w:pPr>
+      <w:r>
+        <w:rPr>
+          <w:rFonts w:eastAsia="Calibri"/>
+          <w:b/>
+          <w:bCs/>
+          <w:lang w:val="en-CA"/>
+        </w:rPr>
+        <w:t>R, RStudio</w:t>
+      </w:r>
     </w:p>
     <w:p>
       <w:pPr>
@@ -167,23 +203,19 @@
           <w:lang w:val="en-CA"/>
         </w:rPr>
       </w:pPr>
-    </w:p>
-    <w:p>
-      <w:pPr>
-        <w:pStyle w:val="ListParagraph"/>
-        <w:numPr>
-          <w:ilvl w:val="0"/>
-          <w:numId w:val="4"/>
-        </w:numPr>
-        <w:spacing w:line="360" w:lineRule="auto"/>
-        <w:rPr>
-          <w:rFonts w:eastAsia="Calibri"/>
-          <w:b w:val="1"/>
-          <w:bCs w:val="1"/>
-          <w:lang w:val="en-CA"/>
-        </w:rPr>
-      </w:pPr>
-      <w:r>
+      <w:r>
+        <w:rPr>
+          <w:rFonts w:eastAsia="Calibri"/>
+          <w:b/>
+          <w:bCs/>
+          <w:lang w:val="en-CA"/>
+        </w:rPr>
+        <w:t>Basic knowledge of linear algebra, basic statistics, mathematical operations, and logical statements</w:t>
+      </w:r>
+      <w:r>
+        <w:rPr>
+          <w:lang w:val="en-CA"/>
+        </w:rPr>
         <w:br/>
       </w:r>
     </w:p>
@@ -222,16 +254,76 @@
           <w:bCs/>
           <w:lang w:val="en-CA"/>
         </w:rPr>
-        <w:t xml:space="preserve"> (2-3 sentence</w:t>
-      </w:r>
-      <w:r>
-        <w:rPr>
-          <w:rFonts w:eastAsia="Calibri"/>
-          <w:b/>
-          <w:bCs/>
-          <w:lang w:val="en-CA"/>
-        </w:rPr>
-        <w:t>s summarizing the workshop)</w:t>
+        <w:t xml:space="preserve"> </w:t>
+      </w:r>
+      <w:r>
+        <w:rPr>
+          <w:rFonts w:eastAsia="Calibri"/>
+          <w:b/>
+          <w:bCs/>
+          <w:lang w:val="en-CA"/>
+        </w:rPr>
+        <w:t xml:space="preserve">This workshop is delivered in 6 modules and aims to get the user comfortable with basic R. It goes through installing R and </w:t>
+      </w:r>
+      <w:proofErr w:type="spellStart"/>
+      <w:r>
+        <w:rPr>
+          <w:rFonts w:eastAsia="Calibri"/>
+          <w:b/>
+          <w:bCs/>
+          <w:lang w:val="en-CA"/>
+        </w:rPr>
+        <w:t>Rstudio</w:t>
+      </w:r>
+      <w:proofErr w:type="spellEnd"/>
+      <w:r>
+        <w:rPr>
+          <w:rFonts w:eastAsia="Calibri"/>
+          <w:b/>
+          <w:bCs/>
+          <w:lang w:val="en-CA"/>
+        </w:rPr>
+        <w:t xml:space="preserve">, learning about operators and data structures, functions, packages, and basics of data manipulation, including with </w:t>
+      </w:r>
+      <w:proofErr w:type="spellStart"/>
+      <w:r>
+        <w:rPr>
+          <w:rFonts w:eastAsia="Calibri"/>
+          <w:b/>
+          <w:bCs/>
+          <w:lang w:val="en-CA"/>
+        </w:rPr>
+        <w:t>dplyr</w:t>
+      </w:r>
+      <w:proofErr w:type="spellEnd"/>
+      <w:r>
+        <w:rPr>
+          <w:rFonts w:eastAsia="Calibri"/>
+          <w:b/>
+          <w:bCs/>
+          <w:lang w:val="en-CA"/>
+        </w:rPr>
+        <w:t xml:space="preserve">, </w:t>
+      </w:r>
+      <w:proofErr w:type="spellStart"/>
+      <w:r>
+        <w:rPr>
+          <w:rFonts w:eastAsia="Calibri"/>
+          <w:b/>
+          <w:bCs/>
+          <w:lang w:val="en-CA"/>
+        </w:rPr>
+        <w:t>tidyr</w:t>
+      </w:r>
+      <w:proofErr w:type="spellEnd"/>
+      <w:r>
+        <w:rPr>
+          <w:rFonts w:eastAsia="Calibri"/>
+          <w:b/>
+          <w:bCs/>
+          <w:lang w:val="en-CA"/>
+        </w:rPr>
+        <w:t xml:space="preserve"> and visualisation with ggplot2.</w:t>
       </w:r>
     </w:p>
     <w:p>
@@ -244,17 +336,6 @@
           <w:lang w:val="en-CA"/>
         </w:rPr>
       </w:pPr>
-    </w:p>
-    <w:p>
-      <w:pPr>
-        <w:spacing w:after="200" w:line="263" w:lineRule="auto"/>
-        <w:rPr>
-          <w:rFonts w:eastAsia="Calibri"/>
-          <w:b/>
-          <w:bCs/>
-          <w:lang w:val="en-CA"/>
-        </w:rPr>
-      </w:pPr>
       <w:r>
         <w:rPr>
           <w:rFonts w:eastAsia="Calibri"/>
@@ -272,24 +353,6 @@
           <w:lang w:val="en-CA"/>
         </w:rPr>
         <w:t xml:space="preserve">: </w:t>
-      </w:r>
-      <w:r>
-        <w:rPr>
-          <w:rFonts w:eastAsia="Calibri"/>
-          <w:b/>
-          <w:bCs/>
-          <w:lang w:val="en-CA"/>
-        </w:rPr>
-        <w:t xml:space="preserve">(List 2-5 </w:t>
-      </w:r>
-      <w:r>
-        <w:rPr>
-          <w:rFonts w:eastAsia="Calibri"/>
-          <w:b/>
-          <w:bCs/>
-          <w:lang w:val="en-CA"/>
-        </w:rPr>
-        <w:t>learning objectives participants will learn upon completion of this workshop)</w:t>
       </w:r>
     </w:p>
     <w:p>
@@ -307,6 +370,15 @@
           <w:lang w:val="en-CA"/>
         </w:rPr>
       </w:pPr>
+      <w:r>
+        <w:rPr>
+          <w:rFonts w:eastAsia="Calibri"/>
+          <w:b/>
+          <w:bCs/>
+          <w:lang w:val="en-CA"/>
+        </w:rPr>
+        <w:t>Get familiar with R</w:t>
+      </w:r>
     </w:p>
     <w:p>
       <w:pPr>
@@ -323,6 +395,15 @@
           <w:lang w:val="en-CA"/>
         </w:rPr>
       </w:pPr>
+      <w:r>
+        <w:rPr>
+          <w:rFonts w:eastAsia="Calibri"/>
+          <w:b/>
+          <w:bCs/>
+          <w:lang w:val="en-CA"/>
+        </w:rPr>
+        <w:t>Data structures</w:t>
+      </w:r>
     </w:p>
     <w:p>
       <w:pPr>
@@ -339,6 +420,15 @@
           <w:lang w:val="en-CA"/>
         </w:rPr>
       </w:pPr>
+      <w:r>
+        <w:rPr>
+          <w:rFonts w:eastAsia="Calibri"/>
+          <w:b/>
+          <w:bCs/>
+          <w:lang w:val="en-CA"/>
+        </w:rPr>
+        <w:t>Creating functions</w:t>
+      </w:r>
     </w:p>
     <w:p>
       <w:pPr>
@@ -355,6 +445,15 @@
           <w:lang w:val="en-CA"/>
         </w:rPr>
       </w:pPr>
+      <w:r>
+        <w:rPr>
+          <w:rFonts w:eastAsia="Calibri"/>
+          <w:b/>
+          <w:bCs/>
+          <w:lang w:val="en-CA"/>
+        </w:rPr>
+        <w:t>Basic data manipulation</w:t>
+      </w:r>
     </w:p>
     <w:p>
       <w:pPr>
@@ -371,6 +470,51 @@
           <w:lang w:val="en-CA"/>
         </w:rPr>
       </w:pPr>
+      <w:r>
+        <w:rPr>
+          <w:rFonts w:eastAsia="Calibri"/>
+          <w:b/>
+          <w:bCs/>
+          <w:lang w:val="en-CA"/>
+        </w:rPr>
+        <w:t xml:space="preserve">Data frame manipulation with </w:t>
+      </w:r>
+      <w:proofErr w:type="spellStart"/>
+      <w:r>
+        <w:rPr>
+          <w:rFonts w:eastAsia="Calibri"/>
+          <w:b/>
+          <w:bCs/>
+          <w:lang w:val="en-CA"/>
+        </w:rPr>
+        <w:t>dplyr</w:t>
+      </w:r>
+      <w:proofErr w:type="spellEnd"/>
+    </w:p>
+    <w:p>
+      <w:pPr>
+        <w:pStyle w:val="ListParagraph"/>
+        <w:numPr>
+          <w:ilvl w:val="0"/>
+          <w:numId w:val="5"/>
+        </w:numPr>
+        <w:spacing w:after="200" w:line="263" w:lineRule="auto"/>
+        <w:rPr>
+          <w:rFonts w:eastAsia="Calibri"/>
+          <w:b/>
+          <w:bCs/>
+          <w:lang w:val="en-CA"/>
+        </w:rPr>
+      </w:pPr>
+      <w:r>
+        <w:rPr>
+          <w:rFonts w:eastAsia="Calibri"/>
+          <w:b/>
+          <w:bCs/>
+          <w:lang w:val="en-CA"/>
+        </w:rPr>
+        <w:t>Basic visualization with ggplot2</w:t>
+      </w:r>
     </w:p>
     <w:p>
       <w:pPr>
@@ -412,7 +556,25 @@
           <w:bCs/>
           <w:lang w:val="en-CA"/>
         </w:rPr>
-        <w:t>Module 1 (Time)</w:t>
+        <w:t>Module 1 (</w:t>
+      </w:r>
+      <w:r>
+        <w:rPr>
+          <w:rFonts w:eastAsia="Calibri"/>
+          <w:b/>
+          <w:bCs/>
+          <w:lang w:val="en-CA"/>
+        </w:rPr>
+        <w:t>20 minutes</w:t>
+      </w:r>
+      <w:r>
+        <w:rPr>
+          <w:rFonts w:eastAsia="Calibri"/>
+          <w:b/>
+          <w:bCs/>
+          <w:lang w:val="en-CA"/>
+        </w:rPr>
+        <w:t>)</w:t>
       </w:r>
     </w:p>
     <w:p>
@@ -433,109 +595,92 @@
           <w:rFonts w:eastAsia="Calibri"/>
           <w:lang w:val="en-CA"/>
         </w:rPr>
-        <w:t>A</w:t>
-      </w:r>
-      <w:r>
-        <w:rPr>
-          <w:rFonts w:eastAsia="Calibri"/>
-          <w:lang w:val="en-CA"/>
-        </w:rPr>
-        <w:t xml:space="preserve"> </w:t>
+        <w:t>Downloading Repo</w:t>
       </w:r>
     </w:p>
     <w:p>
       <w:pPr>
         <w:pStyle w:val="ListParagraph"/>
-        <w:numPr>
-          <w:ilvl w:val="2"/>
-          <w:numId w:val="2"/>
-        </w:numPr>
-        <w:spacing w:before="240" w:line="360" w:lineRule="auto"/>
-        <w:rPr>
-          <w:rFonts w:eastAsia="Calibri"/>
-          <w:lang w:val="en-CA"/>
-        </w:rPr>
-      </w:pPr>
-      <w:r>
-        <w:rPr>
-          <w:rFonts w:eastAsia="Calibri"/>
-          <w:lang w:val="en-CA"/>
-        </w:rPr>
-        <w:t>Sub1</w:t>
-      </w:r>
-    </w:p>
-    <w:p>
-      <w:pPr>
-        <w:numPr>
-          <w:ilvl w:val="2"/>
-          <w:numId w:val="2"/>
-        </w:numPr>
-        <w:spacing w:line="360" w:lineRule="auto"/>
-        <w:rPr>
-          <w:rFonts w:eastAsia="Calibri"/>
-          <w:lang w:val="en-CA"/>
-        </w:rPr>
-      </w:pPr>
-      <w:r>
-        <w:rPr>
-          <w:rFonts w:eastAsia="Calibri"/>
-          <w:lang w:val="en-CA"/>
-        </w:rPr>
-        <w:t>S</w:t>
-      </w:r>
-      <w:r>
-        <w:rPr>
-          <w:rFonts w:eastAsia="Calibri"/>
-          <w:lang w:val="en-CA"/>
-        </w:rPr>
-        <w:t>ub</w:t>
-      </w:r>
-      <w:r>
-        <w:rPr>
-          <w:rFonts w:eastAsia="Calibri"/>
-          <w:lang w:val="en-CA"/>
-        </w:rPr>
-        <w:t>2</w:t>
-      </w:r>
-    </w:p>
-    <w:p>
-      <w:pPr>
         <w:numPr>
           <w:ilvl w:val="1"/>
           <w:numId w:val="2"/>
         </w:numPr>
-        <w:spacing w:line="360" w:lineRule="auto"/>
-        <w:rPr>
-          <w:rFonts w:eastAsia="Calibri"/>
-          <w:lang w:val="en-CA"/>
-        </w:rPr>
-      </w:pPr>
-      <w:r>
-        <w:rPr>
-          <w:rFonts w:eastAsia="Calibri"/>
-          <w:lang w:val="en-CA"/>
-        </w:rPr>
-        <w:t xml:space="preserve">B </w:t>
-      </w:r>
-    </w:p>
-    <w:p>
-      <w:pPr>
+        <w:spacing w:before="240" w:line="360" w:lineRule="auto"/>
+        <w:rPr>
+          <w:rFonts w:eastAsia="Calibri"/>
+          <w:lang w:val="en-CA"/>
+        </w:rPr>
+      </w:pPr>
+      <w:r>
+        <w:rPr>
+          <w:rFonts w:eastAsia="Calibri"/>
+          <w:lang w:val="en-CA"/>
+        </w:rPr>
+        <w:t xml:space="preserve">Installing R, </w:t>
+      </w:r>
+      <w:proofErr w:type="spellStart"/>
+      <w:r>
+        <w:rPr>
+          <w:rFonts w:eastAsia="Calibri"/>
+          <w:lang w:val="en-CA"/>
+        </w:rPr>
+        <w:t>Rstudio</w:t>
+      </w:r>
+      <w:proofErr w:type="spellEnd"/>
+    </w:p>
+    <w:p>
+      <w:pPr>
+        <w:pStyle w:val="ListParagraph"/>
         <w:numPr>
           <w:ilvl w:val="1"/>
           <w:numId w:val="2"/>
         </w:numPr>
-        <w:spacing w:line="360" w:lineRule="auto"/>
-        <w:rPr>
-          <w:rFonts w:eastAsia="Calibri"/>
-          <w:lang w:val="en-CA"/>
-        </w:rPr>
-      </w:pPr>
-      <w:r>
-        <w:rPr>
-          <w:rFonts w:eastAsia="Calibri"/>
-          <w:lang w:val="en-CA"/>
-        </w:rPr>
-        <w:t>Hands-on activity (time)</w:t>
+        <w:spacing w:before="240" w:line="360" w:lineRule="auto"/>
+        <w:rPr>
+          <w:rFonts w:eastAsia="Calibri"/>
+          <w:lang w:val="en-CA"/>
+        </w:rPr>
+      </w:pPr>
+      <w:r>
+        <w:rPr>
+          <w:rFonts w:eastAsia="Calibri"/>
+          <w:lang w:val="en-CA"/>
+        </w:rPr>
+        <w:t>Overview of RStudio, basic coding</w:t>
+      </w:r>
+    </w:p>
+    <w:p>
+      <w:pPr>
+        <w:numPr>
+          <w:ilvl w:val="1"/>
+          <w:numId w:val="2"/>
+        </w:numPr>
+        <w:spacing w:line="360" w:lineRule="auto"/>
+        <w:rPr>
+          <w:rFonts w:eastAsia="Calibri"/>
+          <w:lang w:val="en-CA"/>
+        </w:rPr>
+      </w:pPr>
+      <w:r>
+        <w:rPr>
+          <w:rFonts w:eastAsia="Calibri"/>
+          <w:lang w:val="en-CA"/>
+        </w:rPr>
+        <w:t>Hands-on activity (</w:t>
+      </w:r>
+      <w:r>
+        <w:rPr>
+          <w:rFonts w:eastAsia="Calibri"/>
+          <w:lang w:val="en-CA"/>
+        </w:rPr>
+        <w:t>5 minutes</w:t>
+      </w:r>
+      <w:r>
+        <w:rPr>
+          <w:rFonts w:eastAsia="Calibri"/>
+          <w:lang w:val="en-CA"/>
+        </w:rPr>
+        <w:t>)</w:t>
       </w:r>
       <w:r>
         <w:rPr>
@@ -564,7 +709,25 @@
           <w:bCs/>
           <w:lang w:val="en-CA"/>
         </w:rPr>
-        <w:t>Module 2 (Time)</w:t>
+        <w:t>Module 2 (</w:t>
+      </w:r>
+      <w:r>
+        <w:rPr>
+          <w:rFonts w:eastAsia="Calibri"/>
+          <w:b/>
+          <w:bCs/>
+          <w:lang w:val="en-CA"/>
+        </w:rPr>
+        <w:t>20 minutes</w:t>
+      </w:r>
+      <w:r>
+        <w:rPr>
+          <w:rFonts w:eastAsia="Calibri"/>
+          <w:b/>
+          <w:bCs/>
+          <w:lang w:val="en-CA"/>
+        </w:rPr>
+        <w:t>)</w:t>
       </w:r>
     </w:p>
     <w:p>
@@ -584,47 +747,7 @@
           <w:rFonts w:eastAsia="Calibri"/>
           <w:lang w:val="en-CA"/>
         </w:rPr>
-        <w:t>A.2 (time)</w:t>
-      </w:r>
-    </w:p>
-    <w:p>
-      <w:pPr>
-        <w:numPr>
-          <w:ilvl w:val="2"/>
-          <w:numId w:val="2"/>
-        </w:numPr>
-        <w:spacing w:line="360" w:lineRule="auto"/>
-        <w:rPr>
-          <w:rFonts w:eastAsia="Calibri"/>
-          <w:lang w:val="en-CA"/>
-        </w:rPr>
-      </w:pPr>
-      <w:r>
-        <w:rPr>
-          <w:rFonts w:eastAsia="Calibri"/>
-          <w:lang w:val="en-CA"/>
-        </w:rPr>
-        <w:t>sub1</w:t>
-      </w:r>
-    </w:p>
-    <w:p>
-      <w:pPr>
-        <w:numPr>
-          <w:ilvl w:val="2"/>
-          <w:numId w:val="2"/>
-        </w:numPr>
-        <w:spacing w:line="360" w:lineRule="auto"/>
-        <w:rPr>
-          <w:rFonts w:eastAsia="Calibri"/>
-          <w:lang w:val="en-CA"/>
-        </w:rPr>
-      </w:pPr>
-      <w:r>
-        <w:rPr>
-          <w:rFonts w:eastAsia="Calibri"/>
-          <w:lang w:val="en-CA"/>
-        </w:rPr>
-        <w:t>sub2</w:t>
+        <w:t>Operators</w:t>
       </w:r>
     </w:p>
     <w:p>
@@ -644,7 +767,7 @@
           <w:rFonts w:eastAsia="Calibri"/>
           <w:lang w:val="en-CA"/>
         </w:rPr>
-        <w:t>B.2</w:t>
+        <w:t>Data structures</w:t>
       </w:r>
     </w:p>
     <w:p>
@@ -664,13 +787,700 @@
           <w:rFonts w:eastAsia="Calibri"/>
           <w:lang w:val="en-CA"/>
         </w:rPr>
-        <w:t>Hands-on activity 2 (time)</w:t>
-      </w:r>
+        <w:t>Vectorized arithmetic</w:t>
+      </w:r>
+    </w:p>
+    <w:p>
+      <w:pPr>
+        <w:numPr>
+          <w:ilvl w:val="1"/>
+          <w:numId w:val="2"/>
+        </w:numPr>
+        <w:spacing w:line="360" w:lineRule="auto"/>
+        <w:rPr>
+          <w:rFonts w:eastAsia="Calibri"/>
+          <w:lang w:val="en-CA"/>
+        </w:rPr>
+      </w:pPr>
+      <w:r>
+        <w:rPr>
+          <w:rFonts w:eastAsia="Calibri"/>
+          <w:lang w:val="en-CA"/>
+        </w:rPr>
+        <w:t>Hands-on activity 2 (</w:t>
+      </w:r>
+      <w:r>
+        <w:rPr>
+          <w:rFonts w:eastAsia="Calibri"/>
+          <w:lang w:val="en-CA"/>
+        </w:rPr>
+        <w:t>10 minutes</w:t>
+      </w:r>
+      <w:r>
+        <w:rPr>
+          <w:rFonts w:eastAsia="Calibri"/>
+          <w:lang w:val="en-CA"/>
+        </w:rPr>
+        <w:t>)</w:t>
+      </w:r>
+    </w:p>
+    <w:p>
+      <w:pPr>
+        <w:spacing w:line="360" w:lineRule="auto"/>
+        <w:ind w:left="992"/>
+        <w:rPr>
+          <w:rFonts w:eastAsia="Calibri"/>
+          <w:lang w:val="en-CA"/>
+        </w:rPr>
+      </w:pPr>
+    </w:p>
+    <w:p>
+      <w:pPr>
+        <w:numPr>
+          <w:ilvl w:val="0"/>
+          <w:numId w:val="2"/>
+        </w:numPr>
+        <w:spacing w:line="360" w:lineRule="auto"/>
+        <w:rPr>
+          <w:rFonts w:eastAsia="Calibri"/>
+          <w:lang w:val="en-CA"/>
+        </w:rPr>
+      </w:pPr>
+      <w:r>
+        <w:rPr>
+          <w:rFonts w:eastAsia="Calibri"/>
+          <w:b/>
+          <w:bCs/>
+          <w:lang w:val="en-CA"/>
+        </w:rPr>
+        <w:lastRenderedPageBreak/>
+        <w:t xml:space="preserve">Module </w:t>
+      </w:r>
+      <w:r>
+        <w:rPr>
+          <w:rFonts w:eastAsia="Calibri"/>
+          <w:b/>
+          <w:bCs/>
+          <w:lang w:val="en-CA"/>
+        </w:rPr>
+        <w:t>3</w:t>
+      </w:r>
+      <w:r>
+        <w:rPr>
+          <w:rFonts w:eastAsia="Calibri"/>
+          <w:b/>
+          <w:bCs/>
+          <w:lang w:val="en-CA"/>
+        </w:rPr>
+        <w:t xml:space="preserve"> (</w:t>
+      </w:r>
+      <w:r>
+        <w:rPr>
+          <w:rFonts w:eastAsia="Calibri"/>
+          <w:b/>
+          <w:bCs/>
+          <w:lang w:val="en-CA"/>
+        </w:rPr>
+        <w:t>20 minutes</w:t>
+      </w:r>
+      <w:r>
+        <w:rPr>
+          <w:rFonts w:eastAsia="Calibri"/>
+          <w:b/>
+          <w:bCs/>
+          <w:lang w:val="en-CA"/>
+        </w:rPr>
+        <w:t>)</w:t>
+      </w:r>
+    </w:p>
+    <w:p>
+      <w:pPr>
+        <w:numPr>
+          <w:ilvl w:val="1"/>
+          <w:numId w:val="2"/>
+        </w:numPr>
+        <w:spacing w:line="360" w:lineRule="auto"/>
+        <w:rPr>
+          <w:rFonts w:eastAsia="Calibri"/>
+          <w:lang w:val="en-CA"/>
+        </w:rPr>
+      </w:pPr>
+      <w:proofErr w:type="spellStart"/>
+      <w:r>
+        <w:rPr>
+          <w:rFonts w:eastAsia="Calibri"/>
+          <w:lang w:val="en-CA"/>
+        </w:rPr>
+        <w:t>Ifelse</w:t>
+      </w:r>
+      <w:proofErr w:type="spellEnd"/>
+    </w:p>
+    <w:p>
+      <w:pPr>
+        <w:numPr>
+          <w:ilvl w:val="1"/>
+          <w:numId w:val="2"/>
+        </w:numPr>
+        <w:spacing w:line="360" w:lineRule="auto"/>
+        <w:rPr>
+          <w:rFonts w:eastAsia="Calibri"/>
+          <w:lang w:val="en-CA"/>
+        </w:rPr>
+      </w:pPr>
+      <w:r>
+        <w:rPr>
+          <w:rFonts w:eastAsia="Calibri"/>
+          <w:lang w:val="en-CA"/>
+        </w:rPr>
+        <w:t>While and for loops</w:t>
+      </w:r>
+    </w:p>
+    <w:p>
+      <w:pPr>
+        <w:numPr>
+          <w:ilvl w:val="1"/>
+          <w:numId w:val="2"/>
+        </w:numPr>
+        <w:spacing w:line="360" w:lineRule="auto"/>
+        <w:rPr>
+          <w:rFonts w:eastAsia="Calibri"/>
+          <w:lang w:val="en-CA"/>
+        </w:rPr>
+      </w:pPr>
+      <w:r>
+        <w:rPr>
+          <w:rFonts w:eastAsia="Calibri"/>
+          <w:lang w:val="en-CA"/>
+        </w:rPr>
+        <w:t>Functions</w:t>
+      </w:r>
+    </w:p>
+    <w:p>
+      <w:pPr>
+        <w:numPr>
+          <w:ilvl w:val="1"/>
+          <w:numId w:val="2"/>
+        </w:numPr>
+        <w:spacing w:line="360" w:lineRule="auto"/>
+        <w:rPr>
+          <w:rFonts w:eastAsia="Calibri"/>
+          <w:lang w:val="en-CA"/>
+        </w:rPr>
+      </w:pPr>
+      <w:r>
+        <w:rPr>
+          <w:rFonts w:eastAsia="Calibri"/>
+          <w:lang w:val="en-CA"/>
+        </w:rPr>
+        <w:t>Hands-on activity 2 (</w:t>
+      </w:r>
+      <w:r>
+        <w:rPr>
+          <w:rFonts w:eastAsia="Calibri"/>
+          <w:lang w:val="en-CA"/>
+        </w:rPr>
+        <w:t>10 minutes</w:t>
+      </w:r>
+      <w:r>
+        <w:rPr>
+          <w:rFonts w:eastAsia="Calibri"/>
+          <w:lang w:val="en-CA"/>
+        </w:rPr>
+        <w:t>)</w:t>
+      </w:r>
+    </w:p>
+    <w:p>
+      <w:pPr>
+        <w:spacing w:line="360" w:lineRule="auto"/>
+        <w:rPr>
+          <w:rFonts w:eastAsia="Calibri"/>
+          <w:lang w:val="en-CA"/>
+        </w:rPr>
+      </w:pPr>
+    </w:p>
+    <w:p>
+      <w:pPr>
+        <w:numPr>
+          <w:ilvl w:val="0"/>
+          <w:numId w:val="2"/>
+        </w:numPr>
+        <w:spacing w:line="360" w:lineRule="auto"/>
+        <w:rPr>
+          <w:rFonts w:eastAsia="Calibri"/>
+          <w:lang w:val="en-CA"/>
+        </w:rPr>
+      </w:pPr>
+      <w:r>
+        <w:rPr>
+          <w:rFonts w:eastAsia="Calibri"/>
+          <w:b/>
+          <w:bCs/>
+          <w:lang w:val="en-CA"/>
+        </w:rPr>
+        <w:t xml:space="preserve">Module </w:t>
+      </w:r>
+      <w:r>
+        <w:rPr>
+          <w:rFonts w:eastAsia="Calibri"/>
+          <w:b/>
+          <w:bCs/>
+          <w:lang w:val="en-CA"/>
+        </w:rPr>
+        <w:t>4</w:t>
+      </w:r>
+      <w:r>
+        <w:rPr>
+          <w:rFonts w:eastAsia="Calibri"/>
+          <w:b/>
+          <w:bCs/>
+          <w:lang w:val="en-CA"/>
+        </w:rPr>
+        <w:t xml:space="preserve"> (</w:t>
+      </w:r>
+      <w:r>
+        <w:rPr>
+          <w:rFonts w:eastAsia="Calibri"/>
+          <w:b/>
+          <w:bCs/>
+          <w:lang w:val="en-CA"/>
+        </w:rPr>
+        <w:t>20 minutes</w:t>
+      </w:r>
+      <w:r>
+        <w:rPr>
+          <w:rFonts w:eastAsia="Calibri"/>
+          <w:b/>
+          <w:bCs/>
+          <w:lang w:val="en-CA"/>
+        </w:rPr>
+        <w:t>)</w:t>
+      </w:r>
+    </w:p>
+    <w:p>
+      <w:pPr>
+        <w:numPr>
+          <w:ilvl w:val="1"/>
+          <w:numId w:val="2"/>
+        </w:numPr>
+        <w:spacing w:line="360" w:lineRule="auto"/>
+        <w:rPr>
+          <w:rFonts w:eastAsia="Calibri"/>
+          <w:lang w:val="en-CA"/>
+        </w:rPr>
+      </w:pPr>
+      <w:r>
+        <w:rPr>
+          <w:rFonts w:eastAsia="Calibri"/>
+          <w:lang w:val="en-CA"/>
+        </w:rPr>
+        <w:t>Read write</w:t>
+      </w:r>
+    </w:p>
+    <w:p>
+      <w:pPr>
+        <w:numPr>
+          <w:ilvl w:val="1"/>
+          <w:numId w:val="2"/>
+        </w:numPr>
+        <w:spacing w:line="360" w:lineRule="auto"/>
+        <w:rPr>
+          <w:rFonts w:eastAsia="Calibri"/>
+          <w:lang w:val="en-CA"/>
+        </w:rPr>
+      </w:pPr>
+      <w:r>
+        <w:rPr>
+          <w:rFonts w:eastAsia="Calibri"/>
+          <w:lang w:val="en-CA"/>
+        </w:rPr>
+        <w:t>Exploring data frames</w:t>
+      </w:r>
+    </w:p>
+    <w:p>
+      <w:pPr>
+        <w:numPr>
+          <w:ilvl w:val="1"/>
+          <w:numId w:val="2"/>
+        </w:numPr>
+        <w:spacing w:line="360" w:lineRule="auto"/>
+        <w:rPr>
+          <w:rFonts w:eastAsia="Calibri"/>
+          <w:lang w:val="en-CA"/>
+        </w:rPr>
+      </w:pPr>
+      <w:r>
+        <w:rPr>
+          <w:rFonts w:eastAsia="Calibri"/>
+          <w:lang w:val="en-CA"/>
+        </w:rPr>
+        <w:t>Hands-on activity 2 (</w:t>
+      </w:r>
+      <w:r>
+        <w:rPr>
+          <w:rFonts w:eastAsia="Calibri"/>
+          <w:lang w:val="en-CA"/>
+        </w:rPr>
+        <w:t>1</w:t>
+      </w:r>
+      <w:r>
+        <w:rPr>
+          <w:rFonts w:eastAsia="Calibri"/>
+          <w:lang w:val="en-CA"/>
+        </w:rPr>
+        <w:t>5</w:t>
+      </w:r>
+      <w:r>
+        <w:rPr>
+          <w:rFonts w:eastAsia="Calibri"/>
+          <w:lang w:val="en-CA"/>
+        </w:rPr>
+        <w:t xml:space="preserve"> minutes</w:t>
+      </w:r>
+      <w:r>
+        <w:rPr>
+          <w:rFonts w:eastAsia="Calibri"/>
+          <w:lang w:val="en-CA"/>
+        </w:rPr>
+        <w:t>)</w:t>
+      </w:r>
+    </w:p>
+    <w:p>
+      <w:pPr>
+        <w:spacing w:line="360" w:lineRule="auto"/>
+        <w:ind w:left="992"/>
+        <w:rPr>
+          <w:rFonts w:eastAsia="Calibri"/>
+          <w:lang w:val="en-CA"/>
+        </w:rPr>
+      </w:pPr>
+    </w:p>
+    <w:p>
+      <w:pPr>
+        <w:numPr>
+          <w:ilvl w:val="0"/>
+          <w:numId w:val="2"/>
+        </w:numPr>
+        <w:spacing w:line="360" w:lineRule="auto"/>
+        <w:rPr>
+          <w:rFonts w:eastAsia="Calibri"/>
+          <w:lang w:val="en-CA"/>
+        </w:rPr>
+      </w:pPr>
+      <w:r>
+        <w:rPr>
+          <w:rFonts w:eastAsia="Calibri"/>
+          <w:b/>
+          <w:bCs/>
+          <w:lang w:val="en-CA"/>
+        </w:rPr>
+        <w:t xml:space="preserve">Module </w:t>
+      </w:r>
+      <w:r>
+        <w:rPr>
+          <w:rFonts w:eastAsia="Calibri"/>
+          <w:b/>
+          <w:bCs/>
+          <w:lang w:val="en-CA"/>
+        </w:rPr>
+        <w:t>5</w:t>
+      </w:r>
+      <w:r>
+        <w:rPr>
+          <w:rFonts w:eastAsia="Calibri"/>
+          <w:b/>
+          <w:bCs/>
+          <w:lang w:val="en-CA"/>
+        </w:rPr>
+        <w:t xml:space="preserve"> (</w:t>
+      </w:r>
+      <w:r>
+        <w:rPr>
+          <w:rFonts w:eastAsia="Calibri"/>
+          <w:b/>
+          <w:bCs/>
+          <w:lang w:val="en-CA"/>
+        </w:rPr>
+        <w:t>20 minutes</w:t>
+      </w:r>
+      <w:r>
+        <w:rPr>
+          <w:rFonts w:eastAsia="Calibri"/>
+          <w:b/>
+          <w:bCs/>
+          <w:lang w:val="en-CA"/>
+        </w:rPr>
+        <w:t>)</w:t>
+      </w:r>
+    </w:p>
+    <w:p>
+      <w:pPr>
+        <w:numPr>
+          <w:ilvl w:val="1"/>
+          <w:numId w:val="2"/>
+        </w:numPr>
+        <w:spacing w:line="360" w:lineRule="auto"/>
+        <w:rPr>
+          <w:rFonts w:eastAsia="Calibri"/>
+          <w:lang w:val="en-CA"/>
+        </w:rPr>
+      </w:pPr>
+      <w:r>
+        <w:rPr>
+          <w:rFonts w:eastAsia="Calibri"/>
+          <w:lang w:val="en-CA"/>
+        </w:rPr>
+        <w:t xml:space="preserve">Exploring data frames with </w:t>
+      </w:r>
+      <w:proofErr w:type="spellStart"/>
+      <w:r>
+        <w:rPr>
+          <w:rFonts w:eastAsia="Calibri"/>
+          <w:lang w:val="en-CA"/>
+        </w:rPr>
+        <w:t>dplyr</w:t>
+      </w:r>
+      <w:proofErr w:type="spellEnd"/>
+    </w:p>
+    <w:p>
+      <w:pPr>
+        <w:numPr>
+          <w:ilvl w:val="1"/>
+          <w:numId w:val="2"/>
+        </w:numPr>
+        <w:spacing w:line="360" w:lineRule="auto"/>
+        <w:rPr>
+          <w:rFonts w:eastAsia="Calibri"/>
+          <w:lang w:val="en-CA"/>
+        </w:rPr>
+      </w:pPr>
+      <w:r>
+        <w:rPr>
+          <w:rFonts w:eastAsia="Calibri"/>
+          <w:lang w:val="en-CA"/>
+        </w:rPr>
+        <w:t>Other packages</w:t>
+      </w:r>
+    </w:p>
+    <w:p>
+      <w:pPr>
+        <w:numPr>
+          <w:ilvl w:val="1"/>
+          <w:numId w:val="2"/>
+        </w:numPr>
+        <w:spacing w:line="360" w:lineRule="auto"/>
+        <w:rPr>
+          <w:rFonts w:eastAsia="Calibri"/>
+          <w:lang w:val="en-CA"/>
+        </w:rPr>
+      </w:pPr>
+      <w:r>
+        <w:rPr>
+          <w:rFonts w:eastAsia="Calibri"/>
+          <w:lang w:val="en-CA"/>
+        </w:rPr>
+        <w:t>Hands-on activity 2 (</w:t>
+      </w:r>
+      <w:r>
+        <w:rPr>
+          <w:rFonts w:eastAsia="Calibri"/>
+          <w:lang w:val="en-CA"/>
+        </w:rPr>
+        <w:t>15</w:t>
+      </w:r>
+      <w:r>
+        <w:rPr>
+          <w:rFonts w:eastAsia="Calibri"/>
+          <w:lang w:val="en-CA"/>
+        </w:rPr>
+        <w:t xml:space="preserve"> minutes</w:t>
+      </w:r>
+      <w:r>
+        <w:rPr>
+          <w:rFonts w:eastAsia="Calibri"/>
+          <w:lang w:val="en-CA"/>
+        </w:rPr>
+        <w:t>)</w:t>
+      </w:r>
+    </w:p>
+    <w:p>
+      <w:pPr>
+        <w:spacing w:line="360" w:lineRule="auto"/>
+        <w:rPr>
+          <w:rFonts w:eastAsia="Calibri"/>
+          <w:lang w:val="en-CA"/>
+        </w:rPr>
+      </w:pPr>
+    </w:p>
+    <w:p>
+      <w:pPr>
+        <w:numPr>
+          <w:ilvl w:val="0"/>
+          <w:numId w:val="2"/>
+        </w:numPr>
+        <w:spacing w:line="360" w:lineRule="auto"/>
+        <w:rPr>
+          <w:rFonts w:eastAsia="Calibri"/>
+          <w:lang w:val="en-CA"/>
+        </w:rPr>
+      </w:pPr>
+      <w:r>
+        <w:rPr>
+          <w:rFonts w:eastAsia="Calibri"/>
+          <w:b/>
+          <w:bCs/>
+          <w:lang w:val="en-CA"/>
+        </w:rPr>
+        <w:t xml:space="preserve">Module </w:t>
+      </w:r>
+      <w:r>
+        <w:rPr>
+          <w:rFonts w:eastAsia="Calibri"/>
+          <w:b/>
+          <w:bCs/>
+          <w:lang w:val="en-CA"/>
+        </w:rPr>
+        <w:t>6</w:t>
+      </w:r>
+      <w:r>
+        <w:rPr>
+          <w:rFonts w:eastAsia="Calibri"/>
+          <w:b/>
+          <w:bCs/>
+          <w:lang w:val="en-CA"/>
+        </w:rPr>
+        <w:t xml:space="preserve"> (</w:t>
+      </w:r>
+      <w:r>
+        <w:rPr>
+          <w:rFonts w:eastAsia="Calibri"/>
+          <w:b/>
+          <w:bCs/>
+          <w:lang w:val="en-CA"/>
+        </w:rPr>
+        <w:t>20 minutes</w:t>
+      </w:r>
+      <w:r>
+        <w:rPr>
+          <w:rFonts w:eastAsia="Calibri"/>
+          <w:b/>
+          <w:bCs/>
+          <w:lang w:val="en-CA"/>
+        </w:rPr>
+        <w:t>)</w:t>
+      </w:r>
+    </w:p>
+    <w:p>
+      <w:pPr>
+        <w:numPr>
+          <w:ilvl w:val="1"/>
+          <w:numId w:val="2"/>
+        </w:numPr>
+        <w:spacing w:line="360" w:lineRule="auto"/>
+        <w:rPr>
+          <w:rFonts w:eastAsia="Calibri"/>
+          <w:lang w:val="en-CA"/>
+        </w:rPr>
+      </w:pPr>
+      <w:r>
+        <w:rPr>
+          <w:rFonts w:eastAsia="Calibri"/>
+          <w:lang w:val="en-CA"/>
+        </w:rPr>
+        <w:t>Base R plots</w:t>
+      </w:r>
+    </w:p>
+    <w:p>
+      <w:pPr>
+        <w:numPr>
+          <w:ilvl w:val="1"/>
+          <w:numId w:val="2"/>
+        </w:numPr>
+        <w:spacing w:line="360" w:lineRule="auto"/>
+        <w:rPr>
+          <w:rFonts w:eastAsia="Calibri"/>
+          <w:lang w:val="en-CA"/>
+        </w:rPr>
+      </w:pPr>
+      <w:r>
+        <w:rPr>
+          <w:rFonts w:eastAsia="Calibri"/>
+          <w:lang w:val="en-CA"/>
+        </w:rPr>
+        <w:t>Ggplot2</w:t>
+      </w:r>
+    </w:p>
+    <w:p>
+      <w:pPr>
+        <w:numPr>
+          <w:ilvl w:val="1"/>
+          <w:numId w:val="2"/>
+        </w:numPr>
+        <w:spacing w:line="360" w:lineRule="auto"/>
+        <w:rPr>
+          <w:rFonts w:eastAsia="Calibri"/>
+          <w:lang w:val="en-CA"/>
+        </w:rPr>
+      </w:pPr>
+      <w:r>
+        <w:rPr>
+          <w:rFonts w:eastAsia="Calibri"/>
+          <w:lang w:val="en-CA"/>
+        </w:rPr>
+        <w:t>Hands-on activity 2 (</w:t>
+      </w:r>
+      <w:r>
+        <w:rPr>
+          <w:rFonts w:eastAsia="Calibri"/>
+          <w:lang w:val="en-CA"/>
+        </w:rPr>
+        <w:t>20</w:t>
+      </w:r>
+      <w:r>
+        <w:rPr>
+          <w:rFonts w:eastAsia="Calibri"/>
+          <w:lang w:val="en-CA"/>
+        </w:rPr>
+        <w:t xml:space="preserve"> minutes</w:t>
+      </w:r>
+      <w:r>
+        <w:rPr>
+          <w:rFonts w:eastAsia="Calibri"/>
+          <w:lang w:val="en-CA"/>
+        </w:rPr>
+        <w:t>)</w:t>
+      </w:r>
+    </w:p>
+    <w:p>
+      <w:pPr>
+        <w:spacing w:line="360" w:lineRule="auto"/>
+        <w:rPr>
+          <w:rFonts w:eastAsia="Calibri"/>
+          <w:lang w:val="en-CA"/>
+        </w:rPr>
+      </w:pPr>
+    </w:p>
+    <w:p>
+      <w:pPr>
+        <w:spacing w:line="360" w:lineRule="auto"/>
+        <w:rPr>
+          <w:rFonts w:eastAsia="Calibri"/>
+          <w:lang w:val="en-CA"/>
+        </w:rPr>
+      </w:pPr>
+    </w:p>
+    <w:p>
+      <w:pPr>
+        <w:spacing w:line="360" w:lineRule="auto"/>
+        <w:rPr>
+          <w:rFonts w:eastAsia="Calibri"/>
+          <w:lang w:val="en-CA"/>
+        </w:rPr>
+      </w:pPr>
     </w:p>
     <w:sectPr>
       <w:headerReference w:type="default" r:id="rId7"/>
       <w:headerReference w:type="first" r:id="rId8"/>
-      <w:pgSz w:w="11909" w:h="16834" w:orient="portrait"/>
+      <w:pgSz w:w="11909" w:h="16834"/>
       <w:pgMar w:top="1440" w:right="1440" w:bottom="1440" w:left="1440" w:header="720" w:footer="720" w:gutter="0"/>
       <w:pgNumType w:start="1"/>
       <w:cols w:space="720"/>
@@ -681,7 +1491,7 @@
 </file>
 
 <file path=word/endnotes.xml><?xml version="1.0" encoding="utf-8"?>
-<w:endnotes xmlns:wpc="http://schemas.microsoft.com/office/word/2010/wordprocessingCanvas" xmlns:cx="http://schemas.microsoft.com/office/drawing/2014/chartex" xmlns:cx1="http://schemas.microsoft.com/office/drawing/2015/9/8/chartex" xmlns:cx2="http://schemas.microsoft.com/office/drawing/2015/10/21/chartex" xmlns:cx3="http://schemas.microsoft.com/office/drawing/2016/5/9/chartex" xmlns:cx4="http://schemas.microsoft.com/office/drawing/2016/5/10/chartex" xmlns:cx5="http://schemas.microsoft.com/office/drawing/2016/5/11/chartex" xmlns:cx6="http://schemas.microsoft.com/office/drawing/2016/5/12/chartex" xmlns:cx7="http://schemas.microsoft.com/office/drawing/2016/5/13/chartex" xmlns:cx8="http://schemas.microsoft.com/office/drawing/2016/5/14/chartex" xmlns:mc="http://schemas.openxmlformats.org/markup-compatibility/2006" xmlns:aink="http://schemas.microsoft.com/office/drawing/2016/ink" xmlns:am3d="http://schemas.microsoft.com/office/drawing/2017/model3d" xmlns:o="urn:schemas-microsoft-com:office:office" xmlns:oel="http://schemas.microsoft.com/office/2019/extlst" xmlns:r="http://schemas.openxmlformats.org/officeDocument/2006/relationships" xmlns:m="http://schemas.openxmlformats.org/officeDocument/2006/math" xmlns:v="urn:schemas-microsoft-com:vml" xmlns:wp14="http://schemas.microsoft.com/office/word/2010/wordprocessingDrawing" xmlns:wp="http://schemas.openxmlformats.org/drawingml/2006/wordprocessingDrawing" xmlns:w10="urn:schemas-microsoft-com:office:word" xmlns:w="http://schemas.openxmlformats.org/wordprocessingml/2006/main" xmlns:w14="http://schemas.microsoft.com/office/word/2010/wordml" xmlns:w15="http://schemas.microsoft.com/office/word/2012/wordml" xmlns:w16cex="http://schemas.microsoft.com/office/word/2018/wordml/cex" xmlns:w16cid="http://schemas.microsoft.com/office/word/2016/wordml/cid" xmlns:w16="http://schemas.microsoft.com/office/word/2018/wordml" xmlns:w16sdtdh="http://schemas.microsoft.com/office/word/2020/wordml/sdtdatahash" xmlns:w16se="http://schemas.microsoft.com/office/word/2015/wordml/symex" xmlns:wpg="http://schemas.microsoft.com/office/word/2010/wordprocessingGroup" xmlns:wpi="http://schemas.microsoft.com/office/word/2010/wordprocessingInk" xmlns:wne="http://schemas.microsoft.com/office/word/2006/wordml" xmlns:wps="http://schemas.microsoft.com/office/word/2010/wordprocessingShape" mc:Ignorable="w14 w15 w16se w16cid w16 w16cex w16sdtdh wp14">
+<w:endnotes xmlns:wpc="http://schemas.microsoft.com/office/word/2010/wordprocessingCanvas" xmlns:cx="http://schemas.microsoft.com/office/drawing/2014/chartex" xmlns:cx1="http://schemas.microsoft.com/office/drawing/2015/9/8/chartex" xmlns:cx2="http://schemas.microsoft.com/office/drawing/2015/10/21/chartex" xmlns:cx3="http://schemas.microsoft.com/office/drawing/2016/5/9/chartex" xmlns:cx4="http://schemas.microsoft.com/office/drawing/2016/5/10/chartex" xmlns:cx5="http://schemas.microsoft.com/office/drawing/2016/5/11/chartex" xmlns:cx6="http://schemas.microsoft.com/office/drawing/2016/5/12/chartex" xmlns:cx7="http://schemas.microsoft.com/office/drawing/2016/5/13/chartex" xmlns:cx8="http://schemas.microsoft.com/office/drawing/2016/5/14/chartex" xmlns:mc="http://schemas.openxmlformats.org/markup-compatibility/2006" xmlns:aink="http://schemas.microsoft.com/office/drawing/2016/ink" xmlns:am3d="http://schemas.microsoft.com/office/drawing/2017/model3d" xmlns:o="urn:schemas-microsoft-com:office:office" xmlns:oel="http://schemas.microsoft.com/office/2019/extlst" xmlns:r="http://schemas.openxmlformats.org/officeDocument/2006/relationships" xmlns:m="http://schemas.openxmlformats.org/officeDocument/2006/math" xmlns:v="urn:schemas-microsoft-com:vml" xmlns:wp14="http://schemas.microsoft.com/office/word/2010/wordprocessingDrawing" xmlns:wp="http://schemas.openxmlformats.org/drawingml/2006/wordprocessingDrawing" xmlns:w10="urn:schemas-microsoft-com:office:word" xmlns:w="http://schemas.openxmlformats.org/wordprocessingml/2006/main" xmlns:w14="http://schemas.microsoft.com/office/word/2010/wordml" xmlns:w15="http://schemas.microsoft.com/office/word/2012/wordml" xmlns:w16cex="http://schemas.microsoft.com/office/word/2018/wordml/cex" xmlns:w16cid="http://schemas.microsoft.com/office/word/2016/wordml/cid" xmlns:w16="http://schemas.microsoft.com/office/word/2018/wordml" xmlns:w16du="http://schemas.microsoft.com/office/word/2023/wordml/word16du" xmlns:w16sdtdh="http://schemas.microsoft.com/office/word/2020/wordml/sdtdatahash" xmlns:w16sdtfl="http://schemas.microsoft.com/office/word/2024/wordml/sdtformatlock" xmlns:w16se="http://schemas.microsoft.com/office/word/2015/wordml/symex" xmlns:wpg="http://schemas.microsoft.com/office/word/2010/wordprocessingGroup" xmlns:wpi="http://schemas.microsoft.com/office/word/2010/wordprocessingInk" xmlns:wne="http://schemas.microsoft.com/office/word/2006/wordml" xmlns:wps="http://schemas.microsoft.com/office/word/2010/wordprocessingShape" mc:Ignorable="w14 w15 w16se w16cid w16 w16cex w16sdtdh w16sdtfl w16du wp14">
   <w:endnote w:type="separator" w:id="-1">
     <w:p>
       <w:pPr>
@@ -706,7 +1516,7 @@
 </file>
 
 <file path=word/footnotes.xml><?xml version="1.0" encoding="utf-8"?>
-<w:footnotes xmlns:wpc="http://schemas.microsoft.com/office/word/2010/wordprocessingCanvas" xmlns:cx="http://schemas.microsoft.com/office/drawing/2014/chartex" xmlns:cx1="http://schemas.microsoft.com/office/drawing/2015/9/8/chartex" xmlns:cx2="http://schemas.microsoft.com/office/drawing/2015/10/21/chartex" xmlns:cx3="http://schemas.microsoft.com/office/drawing/2016/5/9/chartex" xmlns:cx4="http://schemas.microsoft.com/office/drawing/2016/5/10/chartex" xmlns:cx5="http://schemas.microsoft.com/office/drawing/2016/5/11/chartex" xmlns:cx6="http://schemas.microsoft.com/office/drawing/2016/5/12/chartex" xmlns:cx7="http://schemas.microsoft.com/office/drawing/2016/5/13/chartex" xmlns:cx8="http://schemas.microsoft.com/office/drawing/2016/5/14/chartex" xmlns:mc="http://schemas.openxmlformats.org/markup-compatibility/2006" xmlns:aink="http://schemas.microsoft.com/office/drawing/2016/ink" xmlns:am3d="http://schemas.microsoft.com/office/drawing/2017/model3d" xmlns:o="urn:schemas-microsoft-com:office:office" xmlns:oel="http://schemas.microsoft.com/office/2019/extlst" xmlns:r="http://schemas.openxmlformats.org/officeDocument/2006/relationships" xmlns:m="http://schemas.openxmlformats.org/officeDocument/2006/math" xmlns:v="urn:schemas-microsoft-com:vml" xmlns:wp14="http://schemas.microsoft.com/office/word/2010/wordprocessingDrawing" xmlns:wp="http://schemas.openxmlformats.org/drawingml/2006/wordprocessingDrawing" xmlns:w10="urn:schemas-microsoft-com:office:word" xmlns:w="http://schemas.openxmlformats.org/wordprocessingml/2006/main" xmlns:w14="http://schemas.microsoft.com/office/word/2010/wordml" xmlns:w15="http://schemas.microsoft.com/office/word/2012/wordml" xmlns:w16cex="http://schemas.microsoft.com/office/word/2018/wordml/cex" xmlns:w16cid="http://schemas.microsoft.com/office/word/2016/wordml/cid" xmlns:w16="http://schemas.microsoft.com/office/word/2018/wordml" xmlns:w16sdtdh="http://schemas.microsoft.com/office/word/2020/wordml/sdtdatahash" xmlns:w16se="http://schemas.microsoft.com/office/word/2015/wordml/symex" xmlns:wpg="http://schemas.microsoft.com/office/word/2010/wordprocessingGroup" xmlns:wpi="http://schemas.microsoft.com/office/word/2010/wordprocessingInk" xmlns:wne="http://schemas.microsoft.com/office/word/2006/wordml" xmlns:wps="http://schemas.microsoft.com/office/word/2010/wordprocessingShape" mc:Ignorable="w14 w15 w16se w16cid w16 w16cex w16sdtdh wp14">
+<w:footnotes xmlns:wpc="http://schemas.microsoft.com/office/word/2010/wordprocessingCanvas" xmlns:cx="http://schemas.microsoft.com/office/drawing/2014/chartex" xmlns:cx1="http://schemas.microsoft.com/office/drawing/2015/9/8/chartex" xmlns:cx2="http://schemas.microsoft.com/office/drawing/2015/10/21/chartex" xmlns:cx3="http://schemas.microsoft.com/office/drawing/2016/5/9/chartex" xmlns:cx4="http://schemas.microsoft.com/office/drawing/2016/5/10/chartex" xmlns:cx5="http://schemas.microsoft.com/office/drawing/2016/5/11/chartex" xmlns:cx6="http://schemas.microsoft.com/office/drawing/2016/5/12/chartex" xmlns:cx7="http://schemas.microsoft.com/office/drawing/2016/5/13/chartex" xmlns:cx8="http://schemas.microsoft.com/office/drawing/2016/5/14/chartex" xmlns:mc="http://schemas.openxmlformats.org/markup-compatibility/2006" xmlns:aink="http://schemas.microsoft.com/office/drawing/2016/ink" xmlns:am3d="http://schemas.microsoft.com/office/drawing/2017/model3d" xmlns:o="urn:schemas-microsoft-com:office:office" xmlns:oel="http://schemas.microsoft.com/office/2019/extlst" xmlns:r="http://schemas.openxmlformats.org/officeDocument/2006/relationships" xmlns:m="http://schemas.openxmlformats.org/officeDocument/2006/math" xmlns:v="urn:schemas-microsoft-com:vml" xmlns:wp14="http://schemas.microsoft.com/office/word/2010/wordprocessingDrawing" xmlns:wp="http://schemas.openxmlformats.org/drawingml/2006/wordprocessingDrawing" xmlns:w10="urn:schemas-microsoft-com:office:word" xmlns:w="http://schemas.openxmlformats.org/wordprocessingml/2006/main" xmlns:w14="http://schemas.microsoft.com/office/word/2010/wordml" xmlns:w15="http://schemas.microsoft.com/office/word/2012/wordml" xmlns:w16cex="http://schemas.microsoft.com/office/word/2018/wordml/cex" xmlns:w16cid="http://schemas.microsoft.com/office/word/2016/wordml/cid" xmlns:w16="http://schemas.microsoft.com/office/word/2018/wordml" xmlns:w16du="http://schemas.microsoft.com/office/word/2023/wordml/word16du" xmlns:w16sdtdh="http://schemas.microsoft.com/office/word/2020/wordml/sdtdatahash" xmlns:w16sdtfl="http://schemas.microsoft.com/office/word/2024/wordml/sdtformatlock" xmlns:w16se="http://schemas.microsoft.com/office/word/2015/wordml/symex" xmlns:wpg="http://schemas.microsoft.com/office/word/2010/wordprocessingGroup" xmlns:wpi="http://schemas.microsoft.com/office/word/2010/wordprocessingInk" xmlns:wne="http://schemas.microsoft.com/office/word/2006/wordml" xmlns:wps="http://schemas.microsoft.com/office/word/2010/wordprocessingShape" mc:Ignorable="w14 w15 w16se w16cid w16 w16cex w16sdtdh w16sdtfl w16du wp14">
   <w:footnote w:type="separator" w:id="-1">
     <w:p>
       <w:pPr>
@@ -731,7 +1541,7 @@
 </file>
 
 <file path=word/header1.xml><?xml version="1.0" encoding="utf-8"?>
-<w:hdr xmlns:wpc="http://schemas.microsoft.com/office/word/2010/wordprocessingCanvas" xmlns:cx="http://schemas.microsoft.com/office/drawing/2014/chartex" xmlns:cx1="http://schemas.microsoft.com/office/drawing/2015/9/8/chartex" xmlns:cx2="http://schemas.microsoft.com/office/drawing/2015/10/21/chartex" xmlns:cx3="http://schemas.microsoft.com/office/drawing/2016/5/9/chartex" xmlns:cx4="http://schemas.microsoft.com/office/drawing/2016/5/10/chartex" xmlns:cx5="http://schemas.microsoft.com/office/drawing/2016/5/11/chartex" xmlns:cx6="http://schemas.microsoft.com/office/drawing/2016/5/12/chartex" xmlns:cx7="http://schemas.microsoft.com/office/drawing/2016/5/13/chartex" xmlns:cx8="http://schemas.microsoft.com/office/drawing/2016/5/14/chartex" xmlns:mc="http://schemas.openxmlformats.org/markup-compatibility/2006" xmlns:aink="http://schemas.microsoft.com/office/drawing/2016/ink" xmlns:am3d="http://schemas.microsoft.com/office/drawing/2017/model3d" xmlns:o="urn:schemas-microsoft-com:office:office" xmlns:oel="http://schemas.microsoft.com/office/2019/extlst" xmlns:r="http://schemas.openxmlformats.org/officeDocument/2006/relationships" xmlns:m="http://schemas.openxmlformats.org/officeDocument/2006/math" xmlns:v="urn:schemas-microsoft-com:vml" xmlns:wp14="http://schemas.microsoft.com/office/word/2010/wordprocessingDrawing" xmlns:wp="http://schemas.openxmlformats.org/drawingml/2006/wordprocessingDrawing" xmlns:w10="urn:schemas-microsoft-com:office:word" xmlns:w="http://schemas.openxmlformats.org/wordprocessingml/2006/main" xmlns:w14="http://schemas.microsoft.com/office/word/2010/wordml" xmlns:w15="http://schemas.microsoft.com/office/word/2012/wordml" xmlns:w16cex="http://schemas.microsoft.com/office/word/2018/wordml/cex" xmlns:w16cid="http://schemas.microsoft.com/office/word/2016/wordml/cid" xmlns:w16="http://schemas.microsoft.com/office/word/2018/wordml" xmlns:w16sdtdh="http://schemas.microsoft.com/office/word/2020/wordml/sdtdatahash" xmlns:w16se="http://schemas.microsoft.com/office/word/2015/wordml/symex" xmlns:wpg="http://schemas.microsoft.com/office/word/2010/wordprocessingGroup" xmlns:wpi="http://schemas.microsoft.com/office/word/2010/wordprocessingInk" xmlns:wne="http://schemas.microsoft.com/office/word/2006/wordml" xmlns:wps="http://schemas.microsoft.com/office/word/2010/wordprocessingShape" mc:Ignorable="w14 w15 w16se w16cid w16 w16cex w16sdtdh wp14">
+<w:hdr xmlns:wpc="http://schemas.microsoft.com/office/word/2010/wordprocessingCanvas" xmlns:cx="http://schemas.microsoft.com/office/drawing/2014/chartex" xmlns:cx1="http://schemas.microsoft.com/office/drawing/2015/9/8/chartex" xmlns:cx2="http://schemas.microsoft.com/office/drawing/2015/10/21/chartex" xmlns:cx3="http://schemas.microsoft.com/office/drawing/2016/5/9/chartex" xmlns:cx4="http://schemas.microsoft.com/office/drawing/2016/5/10/chartex" xmlns:cx5="http://schemas.microsoft.com/office/drawing/2016/5/11/chartex" xmlns:cx6="http://schemas.microsoft.com/office/drawing/2016/5/12/chartex" xmlns:cx7="http://schemas.microsoft.com/office/drawing/2016/5/13/chartex" xmlns:cx8="http://schemas.microsoft.com/office/drawing/2016/5/14/chartex" xmlns:mc="http://schemas.openxmlformats.org/markup-compatibility/2006" xmlns:aink="http://schemas.microsoft.com/office/drawing/2016/ink" xmlns:am3d="http://schemas.microsoft.com/office/drawing/2017/model3d" xmlns:o="urn:schemas-microsoft-com:office:office" xmlns:oel="http://schemas.microsoft.com/office/2019/extlst" xmlns:r="http://schemas.openxmlformats.org/officeDocument/2006/relationships" xmlns:m="http://schemas.openxmlformats.org/officeDocument/2006/math" xmlns:v="urn:schemas-microsoft-com:vml" xmlns:wp14="http://schemas.microsoft.com/office/word/2010/wordprocessingDrawing" xmlns:wp="http://schemas.openxmlformats.org/drawingml/2006/wordprocessingDrawing" xmlns:w10="urn:schemas-microsoft-com:office:word" xmlns:w="http://schemas.openxmlformats.org/wordprocessingml/2006/main" xmlns:w14="http://schemas.microsoft.com/office/word/2010/wordml" xmlns:w15="http://schemas.microsoft.com/office/word/2012/wordml" xmlns:w16cex="http://schemas.microsoft.com/office/word/2018/wordml/cex" xmlns:w16cid="http://schemas.microsoft.com/office/word/2016/wordml/cid" xmlns:w16="http://schemas.microsoft.com/office/word/2018/wordml" xmlns:w16du="http://schemas.microsoft.com/office/word/2023/wordml/word16du" xmlns:w16sdtdh="http://schemas.microsoft.com/office/word/2020/wordml/sdtdatahash" xmlns:w16sdtfl="http://schemas.microsoft.com/office/word/2024/wordml/sdtformatlock" xmlns:w16se="http://schemas.microsoft.com/office/word/2015/wordml/symex" xmlns:wpg="http://schemas.microsoft.com/office/word/2010/wordprocessingGroup" xmlns:wpi="http://schemas.microsoft.com/office/word/2010/wordprocessingInk" xmlns:wne="http://schemas.microsoft.com/office/word/2006/wordml" xmlns:wps="http://schemas.microsoft.com/office/word/2010/wordprocessingShape" mc:Ignorable="w14 w15 w16se w16cid w16 w16cex w16sdtdh w16sdtfl w16du wp14">
   <w:p>
     <w:pPr>
       <w:jc w:val="right"/>
@@ -741,7 +1551,7 @@
 </file>
 
 <file path=word/header2.xml><?xml version="1.0" encoding="utf-8"?>
-<w:hdr xmlns:wpc="http://schemas.microsoft.com/office/word/2010/wordprocessingCanvas" xmlns:cx="http://schemas.microsoft.com/office/drawing/2014/chartex" xmlns:cx1="http://schemas.microsoft.com/office/drawing/2015/9/8/chartex" xmlns:cx2="http://schemas.microsoft.com/office/drawing/2015/10/21/chartex" xmlns:cx3="http://schemas.microsoft.com/office/drawing/2016/5/9/chartex" xmlns:cx4="http://schemas.microsoft.com/office/drawing/2016/5/10/chartex" xmlns:cx5="http://schemas.microsoft.com/office/drawing/2016/5/11/chartex" xmlns:cx6="http://schemas.microsoft.com/office/drawing/2016/5/12/chartex" xmlns:cx7="http://schemas.microsoft.com/office/drawing/2016/5/13/chartex" xmlns:cx8="http://schemas.microsoft.com/office/drawing/2016/5/14/chartex" xmlns:mc="http://schemas.openxmlformats.org/markup-compatibility/2006" xmlns:aink="http://schemas.microsoft.com/office/drawing/2016/ink" xmlns:am3d="http://schemas.microsoft.com/office/drawing/2017/model3d" xmlns:o="urn:schemas-microsoft-com:office:office" xmlns:oel="http://schemas.microsoft.com/office/2019/extlst" xmlns:r="http://schemas.openxmlformats.org/officeDocument/2006/relationships" xmlns:m="http://schemas.openxmlformats.org/officeDocument/2006/math" xmlns:v="urn:schemas-microsoft-com:vml" xmlns:wp14="http://schemas.microsoft.com/office/word/2010/wordprocessingDrawing" xmlns:wp="http://schemas.openxmlformats.org/drawingml/2006/wordprocessingDrawing" xmlns:w10="urn:schemas-microsoft-com:office:word" xmlns:w="http://schemas.openxmlformats.org/wordprocessingml/2006/main" xmlns:w14="http://schemas.microsoft.com/office/word/2010/wordml" xmlns:w15="http://schemas.microsoft.com/office/word/2012/wordml" xmlns:w16cex="http://schemas.microsoft.com/office/word/2018/wordml/cex" xmlns:w16cid="http://schemas.microsoft.com/office/word/2016/wordml/cid" xmlns:w16="http://schemas.microsoft.com/office/word/2018/wordml" xmlns:w16sdtdh="http://schemas.microsoft.com/office/word/2020/wordml/sdtdatahash" xmlns:w16se="http://schemas.microsoft.com/office/word/2015/wordml/symex" xmlns:wpg="http://schemas.microsoft.com/office/word/2010/wordprocessingGroup" xmlns:wpi="http://schemas.microsoft.com/office/word/2010/wordprocessingInk" xmlns:wne="http://schemas.microsoft.com/office/word/2006/wordml" xmlns:wps="http://schemas.microsoft.com/office/word/2010/wordprocessingShape" xmlns:a="http://schemas.openxmlformats.org/drawingml/2006/main" xmlns:pic="http://schemas.openxmlformats.org/drawingml/2006/picture" xmlns:a14="http://schemas.microsoft.com/office/drawing/2010/main" mc:Ignorable="w14 w15 w16se w16cid w16 w16cex w16sdtdh wp14">
+<w:hdr xmlns:wpc="http://schemas.microsoft.com/office/word/2010/wordprocessingCanvas" xmlns:cx="http://schemas.microsoft.com/office/drawing/2014/chartex" xmlns:cx1="http://schemas.microsoft.com/office/drawing/2015/9/8/chartex" xmlns:cx2="http://schemas.microsoft.com/office/drawing/2015/10/21/chartex" xmlns:cx3="http://schemas.microsoft.com/office/drawing/2016/5/9/chartex" xmlns:cx4="http://schemas.microsoft.com/office/drawing/2016/5/10/chartex" xmlns:cx5="http://schemas.microsoft.com/office/drawing/2016/5/11/chartex" xmlns:cx6="http://schemas.microsoft.com/office/drawing/2016/5/12/chartex" xmlns:cx7="http://schemas.microsoft.com/office/drawing/2016/5/13/chartex" xmlns:cx8="http://schemas.microsoft.com/office/drawing/2016/5/14/chartex" xmlns:mc="http://schemas.openxmlformats.org/markup-compatibility/2006" xmlns:aink="http://schemas.microsoft.com/office/drawing/2016/ink" xmlns:am3d="http://schemas.microsoft.com/office/drawing/2017/model3d" xmlns:o="urn:schemas-microsoft-com:office:office" xmlns:oel="http://schemas.microsoft.com/office/2019/extlst" xmlns:r="http://schemas.openxmlformats.org/officeDocument/2006/relationships" xmlns:m="http://schemas.openxmlformats.org/officeDocument/2006/math" xmlns:v="urn:schemas-microsoft-com:vml" xmlns:wp14="http://schemas.microsoft.com/office/word/2010/wordprocessingDrawing" xmlns:wp="http://schemas.openxmlformats.org/drawingml/2006/wordprocessingDrawing" xmlns:w10="urn:schemas-microsoft-com:office:word" xmlns:w="http://schemas.openxmlformats.org/wordprocessingml/2006/main" xmlns:w14="http://schemas.microsoft.com/office/word/2010/wordml" xmlns:w15="http://schemas.microsoft.com/office/word/2012/wordml" xmlns:w16cex="http://schemas.microsoft.com/office/word/2018/wordml/cex" xmlns:w16cid="http://schemas.microsoft.com/office/word/2016/wordml/cid" xmlns:w16="http://schemas.microsoft.com/office/word/2018/wordml" xmlns:w16du="http://schemas.microsoft.com/office/word/2023/wordml/word16du" xmlns:w16sdtdh="http://schemas.microsoft.com/office/word/2020/wordml/sdtdatahash" xmlns:w16sdtfl="http://schemas.microsoft.com/office/word/2024/wordml/sdtformatlock" xmlns:w16se="http://schemas.microsoft.com/office/word/2015/wordml/symex" xmlns:wpg="http://schemas.microsoft.com/office/word/2010/wordprocessingGroup" xmlns:wpi="http://schemas.microsoft.com/office/word/2010/wordprocessingInk" xmlns:wne="http://schemas.microsoft.com/office/word/2006/wordml" xmlns:wps="http://schemas.microsoft.com/office/word/2010/wordprocessingShape" mc:Ignorable="w14 w15 w16se w16cid w16 w16cex w16sdtdh w16sdtfl w16du wp14">
   <w:p>
     <w:pPr>
       <w:jc w:val="center"/>
@@ -811,7 +1621,7 @@
 </file>
 
 <file path=word/numbering.xml><?xml version="1.0" encoding="utf-8"?>
-<w:numbering xmlns:wpc="http://schemas.microsoft.com/office/word/2010/wordprocessingCanvas" xmlns:cx="http://schemas.microsoft.com/office/drawing/2014/chartex" xmlns:cx1="http://schemas.microsoft.com/office/drawing/2015/9/8/chartex" xmlns:cx2="http://schemas.microsoft.com/office/drawing/2015/10/21/chartex" xmlns:cx3="http://schemas.microsoft.com/office/drawing/2016/5/9/chartex" xmlns:cx4="http://schemas.microsoft.com/office/drawing/2016/5/10/chartex" xmlns:cx5="http://schemas.microsoft.com/office/drawing/2016/5/11/chartex" xmlns:cx6="http://schemas.microsoft.com/office/drawing/2016/5/12/chartex" xmlns:cx7="http://schemas.microsoft.com/office/drawing/2016/5/13/chartex" xmlns:cx8="http://schemas.microsoft.com/office/drawing/2016/5/14/chartex" xmlns:mc="http://schemas.openxmlformats.org/markup-compatibility/2006" xmlns:aink="http://schemas.microsoft.com/office/drawing/2016/ink" xmlns:am3d="http://schemas.microsoft.com/office/drawing/2017/model3d" xmlns:o="urn:schemas-microsoft-com:office:office" xmlns:oel="http://schemas.microsoft.com/office/2019/extlst" xmlns:r="http://schemas.openxmlformats.org/officeDocument/2006/relationships" xmlns:m="http://schemas.openxmlformats.org/officeDocument/2006/math" xmlns:v="urn:schemas-microsoft-com:vml" xmlns:wp14="http://schemas.microsoft.com/office/word/2010/wordprocessingDrawing" xmlns:wp="http://schemas.openxmlformats.org/drawingml/2006/wordprocessingDrawing" xmlns:w10="urn:schemas-microsoft-com:office:word" xmlns:w="http://schemas.openxmlformats.org/wordprocessingml/2006/main" xmlns:w14="http://schemas.microsoft.com/office/word/2010/wordml" xmlns:w15="http://schemas.microsoft.com/office/word/2012/wordml" xmlns:w16cex="http://schemas.microsoft.com/office/word/2018/wordml/cex" xmlns:w16cid="http://schemas.microsoft.com/office/word/2016/wordml/cid" xmlns:w16="http://schemas.microsoft.com/office/word/2018/wordml" xmlns:w16sdtdh="http://schemas.microsoft.com/office/word/2020/wordml/sdtdatahash" xmlns:w16se="http://schemas.microsoft.com/office/word/2015/wordml/symex" xmlns:wpg="http://schemas.microsoft.com/office/word/2010/wordprocessingGroup" xmlns:wpi="http://schemas.microsoft.com/office/word/2010/wordprocessingInk" xmlns:wne="http://schemas.microsoft.com/office/word/2006/wordml" xmlns:wps="http://schemas.microsoft.com/office/word/2010/wordprocessingShape" mc:Ignorable="w14 w15 w16se w16cid w16 w16cex w16sdtdh wp14">
+<w:numbering xmlns:wpc="http://schemas.microsoft.com/office/word/2010/wordprocessingCanvas" xmlns:cx="http://schemas.microsoft.com/office/drawing/2014/chartex" xmlns:cx1="http://schemas.microsoft.com/office/drawing/2015/9/8/chartex" xmlns:cx2="http://schemas.microsoft.com/office/drawing/2015/10/21/chartex" xmlns:cx3="http://schemas.microsoft.com/office/drawing/2016/5/9/chartex" xmlns:cx4="http://schemas.microsoft.com/office/drawing/2016/5/10/chartex" xmlns:cx5="http://schemas.microsoft.com/office/drawing/2016/5/11/chartex" xmlns:cx6="http://schemas.microsoft.com/office/drawing/2016/5/12/chartex" xmlns:cx7="http://schemas.microsoft.com/office/drawing/2016/5/13/chartex" xmlns:cx8="http://schemas.microsoft.com/office/drawing/2016/5/14/chartex" xmlns:mc="http://schemas.openxmlformats.org/markup-compatibility/2006" xmlns:aink="http://schemas.microsoft.com/office/drawing/2016/ink" xmlns:am3d="http://schemas.microsoft.com/office/drawing/2017/model3d" xmlns:o="urn:schemas-microsoft-com:office:office" xmlns:oel="http://schemas.microsoft.com/office/2019/extlst" xmlns:r="http://schemas.openxmlformats.org/officeDocument/2006/relationships" xmlns:m="http://schemas.openxmlformats.org/officeDocument/2006/math" xmlns:v="urn:schemas-microsoft-com:vml" xmlns:wp14="http://schemas.microsoft.com/office/word/2010/wordprocessingDrawing" xmlns:wp="http://schemas.openxmlformats.org/drawingml/2006/wordprocessingDrawing" xmlns:w10="urn:schemas-microsoft-com:office:word" xmlns:w="http://schemas.openxmlformats.org/wordprocessingml/2006/main" xmlns:w14="http://schemas.microsoft.com/office/word/2010/wordml" xmlns:w15="http://schemas.microsoft.com/office/word/2012/wordml" xmlns:w16cex="http://schemas.microsoft.com/office/word/2018/wordml/cex" xmlns:w16cid="http://schemas.microsoft.com/office/word/2016/wordml/cid" xmlns:w16="http://schemas.microsoft.com/office/word/2018/wordml" xmlns:w16du="http://schemas.microsoft.com/office/word/2023/wordml/word16du" xmlns:w16sdtdh="http://schemas.microsoft.com/office/word/2020/wordml/sdtdatahash" xmlns:w16sdtfl="http://schemas.microsoft.com/office/word/2024/wordml/sdtformatlock" xmlns:w16se="http://schemas.microsoft.com/office/word/2015/wordml/symex" xmlns:wpg="http://schemas.microsoft.com/office/word/2010/wordprocessingGroup" xmlns:wpi="http://schemas.microsoft.com/office/word/2010/wordprocessingInk" xmlns:wne="http://schemas.microsoft.com/office/word/2006/wordml" xmlns:wps="http://schemas.microsoft.com/office/word/2010/wordprocessingShape" mc:Ignorable="w14 w15 w16se w16cid w16 w16cex w16sdtdh w16sdtfl w16du wp14">
   <w:abstractNum w:abstractNumId="0" w15:restartNumberingAfterBreak="0">
     <w:nsid w:val="055D69A2"/>
     <w:multiLevelType w:val="multilevel"/>
@@ -825,7 +1635,7 @@
         <w:ind w:left="720" w:hanging="360"/>
       </w:pPr>
       <w:rPr>
-        <w:rFonts w:ascii="Arial" w:hAnsi="Arial" w:eastAsia="Calibri" w:cs="Arial"/>
+        <w:rFonts w:ascii="Arial" w:eastAsia="Calibri" w:hAnsi="Arial" w:cs="Arial"/>
         <w:b/>
         <w:u w:val="none"/>
       </w:rPr>
@@ -839,7 +1649,7 @@
         <w:ind w:left="992" w:hanging="360"/>
       </w:pPr>
       <w:rPr>
-        <w:rFonts w:ascii="Arial" w:hAnsi="Arial" w:eastAsia="Arial" w:cs="Arial"/>
+        <w:rFonts w:ascii="Arial" w:eastAsia="Arial" w:hAnsi="Arial" w:cs="Arial"/>
         <w:b w:val="0"/>
         <w:u w:val="none"/>
       </w:rPr>
@@ -1329,11 +2139,11 @@
 </file>
 
 <file path=word/styles.xml><?xml version="1.0" encoding="utf-8"?>
-<w:styles xmlns:mc="http://schemas.openxmlformats.org/markup-compatibility/2006" xmlns:r="http://schemas.openxmlformats.org/officeDocument/2006/relationships" xmlns:w="http://schemas.openxmlformats.org/wordprocessingml/2006/main" xmlns:w14="http://schemas.microsoft.com/office/word/2010/wordml" xmlns:w15="http://schemas.microsoft.com/office/word/2012/wordml" xmlns:w16cex="http://schemas.microsoft.com/office/word/2018/wordml/cex" xmlns:w16cid="http://schemas.microsoft.com/office/word/2016/wordml/cid" xmlns:w16="http://schemas.microsoft.com/office/word/2018/wordml" xmlns:w16sdtdh="http://schemas.microsoft.com/office/word/2020/wordml/sdtdatahash" xmlns:w16se="http://schemas.microsoft.com/office/word/2015/wordml/symex" mc:Ignorable="w14 w15 w16se w16cid w16 w16cex w16sdtdh">
+<w:styles xmlns:mc="http://schemas.openxmlformats.org/markup-compatibility/2006" xmlns:r="http://schemas.openxmlformats.org/officeDocument/2006/relationships" xmlns:w="http://schemas.openxmlformats.org/wordprocessingml/2006/main" xmlns:w14="http://schemas.microsoft.com/office/word/2010/wordml" xmlns:w15="http://schemas.microsoft.com/office/word/2012/wordml" xmlns:w16cex="http://schemas.microsoft.com/office/word/2018/wordml/cex" xmlns:w16cid="http://schemas.microsoft.com/office/word/2016/wordml/cid" xmlns:w16="http://schemas.microsoft.com/office/word/2018/wordml" xmlns:w16du="http://schemas.microsoft.com/office/word/2023/wordml/word16du" xmlns:w16sdtdh="http://schemas.microsoft.com/office/word/2020/wordml/sdtdatahash" xmlns:w16sdtfl="http://schemas.microsoft.com/office/word/2024/wordml/sdtformatlock" xmlns:w16se="http://schemas.microsoft.com/office/word/2015/wordml/symex" mc:Ignorable="w14 w15 w16se w16cid w16 w16cex w16sdtdh w16sdtfl w16du">
   <w:docDefaults>
     <w:rPrDefault>
       <w:rPr>
-        <w:rFonts w:ascii="Arial" w:hAnsi="Arial" w:eastAsia="Arial" w:cs="Arial"/>
+        <w:rFonts w:ascii="Arial" w:eastAsia="Arial" w:hAnsi="Arial" w:cs="Arial"/>
         <w:sz w:val="22"/>
         <w:szCs w:val="22"/>
         <w:lang w:val="es" w:eastAsia="en-US" w:bidi="ar-SA"/>
@@ -1348,14 +2158,14 @@
   <w:latentStyles w:defLockedState="0" w:defUIPriority="99" w:defSemiHidden="0" w:defUnhideWhenUsed="0" w:defQFormat="0" w:count="376">
     <w:lsdException w:name="Normal" w:uiPriority="0" w:qFormat="1"/>
     <w:lsdException w:name="heading 1" w:uiPriority="9" w:qFormat="1"/>
-    <w:lsdException w:name="heading 2" w:uiPriority="9" w:semiHidden="1" w:unhideWhenUsed="1" w:qFormat="1"/>
-    <w:lsdException w:name="heading 3" w:uiPriority="9" w:semiHidden="1" w:unhideWhenUsed="1" w:qFormat="1"/>
-    <w:lsdException w:name="heading 4" w:uiPriority="9" w:semiHidden="1" w:unhideWhenUsed="1" w:qFormat="1"/>
-    <w:lsdException w:name="heading 5" w:uiPriority="9" w:semiHidden="1" w:unhideWhenUsed="1" w:qFormat="1"/>
-    <w:lsdException w:name="heading 6" w:uiPriority="9" w:semiHidden="1" w:unhideWhenUsed="1" w:qFormat="1"/>
-    <w:lsdException w:name="heading 7" w:uiPriority="9" w:semiHidden="1" w:unhideWhenUsed="1" w:qFormat="1"/>
-    <w:lsdException w:name="heading 8" w:uiPriority="9" w:semiHidden="1" w:unhideWhenUsed="1" w:qFormat="1"/>
-    <w:lsdException w:name="heading 9" w:uiPriority="9" w:semiHidden="1" w:unhideWhenUsed="1" w:qFormat="1"/>
+    <w:lsdException w:name="heading 2" w:semiHidden="1" w:uiPriority="9" w:unhideWhenUsed="1" w:qFormat="1"/>
+    <w:lsdException w:name="heading 3" w:semiHidden="1" w:uiPriority="9" w:unhideWhenUsed="1" w:qFormat="1"/>
+    <w:lsdException w:name="heading 4" w:semiHidden="1" w:uiPriority="9" w:unhideWhenUsed="1" w:qFormat="1"/>
+    <w:lsdException w:name="heading 5" w:semiHidden="1" w:uiPriority="9" w:unhideWhenUsed="1" w:qFormat="1"/>
+    <w:lsdException w:name="heading 6" w:semiHidden="1" w:uiPriority="9" w:unhideWhenUsed="1" w:qFormat="1"/>
+    <w:lsdException w:name="heading 7" w:semiHidden="1" w:uiPriority="9" w:unhideWhenUsed="1" w:qFormat="1"/>
+    <w:lsdException w:name="heading 8" w:semiHidden="1" w:uiPriority="9" w:unhideWhenUsed="1" w:qFormat="1"/>
+    <w:lsdException w:name="heading 9" w:semiHidden="1" w:uiPriority="9" w:unhideWhenUsed="1" w:qFormat="1"/>
     <w:lsdException w:name="index 1" w:semiHidden="1" w:unhideWhenUsed="1"/>
     <w:lsdException w:name="index 2" w:semiHidden="1" w:unhideWhenUsed="1"/>
     <w:lsdException w:name="index 3" w:semiHidden="1" w:unhideWhenUsed="1"/>
@@ -1365,22 +2175,22 @@
     <w:lsdException w:name="index 7" w:semiHidden="1" w:unhideWhenUsed="1"/>
     <w:lsdException w:name="index 8" w:semiHidden="1" w:unhideWhenUsed="1"/>
     <w:lsdException w:name="index 9" w:semiHidden="1" w:unhideWhenUsed="1"/>
-    <w:lsdException w:name="toc 1" w:uiPriority="39" w:semiHidden="1" w:unhideWhenUsed="1"/>
-    <w:lsdException w:name="toc 2" w:uiPriority="39" w:semiHidden="1" w:unhideWhenUsed="1"/>
-    <w:lsdException w:name="toc 3" w:uiPriority="39" w:semiHidden="1" w:unhideWhenUsed="1"/>
-    <w:lsdException w:name="toc 4" w:uiPriority="39" w:semiHidden="1" w:unhideWhenUsed="1"/>
-    <w:lsdException w:name="toc 5" w:uiPriority="39" w:semiHidden="1" w:unhideWhenUsed="1"/>
-    <w:lsdException w:name="toc 6" w:uiPriority="39" w:semiHidden="1" w:unhideWhenUsed="1"/>
-    <w:lsdException w:name="toc 7" w:uiPriority="39" w:semiHidden="1" w:unhideWhenUsed="1"/>
-    <w:lsdException w:name="toc 8" w:uiPriority="39" w:semiHidden="1" w:unhideWhenUsed="1"/>
-    <w:lsdException w:name="toc 9" w:uiPriority="39" w:semiHidden="1" w:unhideWhenUsed="1"/>
+    <w:lsdException w:name="toc 1" w:semiHidden="1" w:uiPriority="39" w:unhideWhenUsed="1"/>
+    <w:lsdException w:name="toc 2" w:semiHidden="1" w:uiPriority="39" w:unhideWhenUsed="1"/>
+    <w:lsdException w:name="toc 3" w:semiHidden="1" w:uiPriority="39" w:unhideWhenUsed="1"/>
+    <w:lsdException w:name="toc 4" w:semiHidden="1" w:uiPriority="39" w:unhideWhenUsed="1"/>
+    <w:lsdException w:name="toc 5" w:semiHidden="1" w:uiPriority="39" w:unhideWhenUsed="1"/>
+    <w:lsdException w:name="toc 6" w:semiHidden="1" w:uiPriority="39" w:unhideWhenUsed="1"/>
+    <w:lsdException w:name="toc 7" w:semiHidden="1" w:uiPriority="39" w:unhideWhenUsed="1"/>
+    <w:lsdException w:name="toc 8" w:semiHidden="1" w:uiPriority="39" w:unhideWhenUsed="1"/>
+    <w:lsdException w:name="toc 9" w:semiHidden="1" w:uiPriority="39" w:unhideWhenUsed="1"/>
     <w:lsdException w:name="Normal Indent" w:semiHidden="1" w:unhideWhenUsed="1"/>
     <w:lsdException w:name="footnote text" w:semiHidden="1" w:unhideWhenUsed="1"/>
     <w:lsdException w:name="annotation text" w:semiHidden="1" w:unhideWhenUsed="1"/>
     <w:lsdException w:name="header" w:semiHidden="1" w:unhideWhenUsed="1"/>
     <w:lsdException w:name="footer" w:semiHidden="1" w:unhideWhenUsed="1"/>
     <w:lsdException w:name="index heading" w:semiHidden="1" w:unhideWhenUsed="1"/>
-    <w:lsdException w:name="caption" w:uiPriority="35" w:semiHidden="1" w:unhideWhenUsed="1" w:qFormat="1"/>
+    <w:lsdException w:name="caption" w:semiHidden="1" w:uiPriority="35" w:unhideWhenUsed="1" w:qFormat="1"/>
     <w:lsdException w:name="table of figures" w:semiHidden="1" w:unhideWhenUsed="1"/>
     <w:lsdException w:name="envelope address" w:semiHidden="1" w:unhideWhenUsed="1"/>
     <w:lsdException w:name="envelope return" w:semiHidden="1" w:unhideWhenUsed="1"/>
@@ -1411,7 +2221,7 @@
     <w:lsdException w:name="Title" w:uiPriority="10" w:qFormat="1"/>
     <w:lsdException w:name="Closing" w:semiHidden="1" w:unhideWhenUsed="1"/>
     <w:lsdException w:name="Signature" w:semiHidden="1" w:unhideWhenUsed="1"/>
-    <w:lsdException w:name="Default Paragraph Font" w:uiPriority="1" w:semiHidden="1" w:unhideWhenUsed="1"/>
+    <w:lsdException w:name="Default Paragraph Font" w:semiHidden="1" w:uiPriority="1" w:unhideWhenUsed="1"/>
     <w:lsdException w:name="Body Text" w:semiHidden="1" w:unhideWhenUsed="1"/>
     <w:lsdException w:name="Body Text Indent" w:semiHidden="1" w:unhideWhenUsed="1"/>
     <w:lsdException w:name="List Continue" w:semiHidden="1" w:unhideWhenUsed="1"/>
@@ -1611,8 +2421,8 @@
     <w:lsdException w:name="Subtle Reference" w:uiPriority="31" w:qFormat="1"/>
     <w:lsdException w:name="Intense Reference" w:uiPriority="32" w:qFormat="1"/>
     <w:lsdException w:name="Book Title" w:uiPriority="33" w:qFormat="1"/>
-    <w:lsdException w:name="Bibliography" w:uiPriority="37" w:semiHidden="1" w:unhideWhenUsed="1"/>
-    <w:lsdException w:name="TOC Heading" w:uiPriority="39" w:semiHidden="1" w:unhideWhenUsed="1" w:qFormat="1"/>
+    <w:lsdException w:name="Bibliography" w:semiHidden="1" w:uiPriority="37" w:unhideWhenUsed="1"/>
+    <w:lsdException w:name="TOC Heading" w:semiHidden="1" w:uiPriority="39" w:unhideWhenUsed="1" w:qFormat="1"/>
     <w:lsdException w:name="Plain Table 1" w:uiPriority="41"/>
     <w:lsdException w:name="Plain Table 2" w:uiPriority="42"/>
     <w:lsdException w:name="Plain Table 3" w:uiPriority="43"/>
@@ -1723,7 +2533,7 @@
     <w:lsdException w:name="Unresolved Mention" w:semiHidden="1" w:unhideWhenUsed="1"/>
     <w:lsdException w:name="Smart Link" w:semiHidden="1" w:unhideWhenUsed="1"/>
   </w:latentStyles>
-  <w:style w:type="paragraph" w:styleId="Normal" w:default="1">
+  <w:style w:type="paragraph" w:default="1" w:styleId="Normal">
     <w:name w:val="Normal"/>
     <w:qFormat/>
   </w:style>
@@ -1840,13 +2650,12 @@
       <w:color w:val="666666"/>
     </w:rPr>
   </w:style>
-  <w:style w:type="character" w:styleId="DefaultParagraphFont" w:default="1">
+  <w:style w:type="character" w:default="1" w:styleId="DefaultParagraphFont">
     <w:name w:val="Default Paragraph Font"/>
     <w:uiPriority w:val="1"/>
-    <w:semiHidden/>
     <w:unhideWhenUsed/>
   </w:style>
-  <w:style w:type="table" w:styleId="TableNormal" w:default="1">
+  <w:style w:type="table" w:default="1" w:styleId="TableNormal">
     <w:name w:val="Normal Table"/>
     <w:uiPriority w:val="99"/>
     <w:semiHidden/>
@@ -1861,7 +2670,7 @@
       </w:tblCellMar>
     </w:tblPr>
   </w:style>
-  <w:style w:type="numbering" w:styleId="NoList" w:default="1">
+  <w:style w:type="numbering" w:default="1" w:styleId="NoList">
     <w:name w:val="No List"/>
     <w:uiPriority w:val="99"/>
     <w:semiHidden/>
@@ -1915,7 +2724,7 @@
       <w:spacing w:line="240" w:lineRule="auto"/>
     </w:pPr>
   </w:style>
-  <w:style w:type="character" w:styleId="HeaderChar" w:customStyle="1">
+  <w:style w:type="character" w:customStyle="1" w:styleId="HeaderChar">
     <w:name w:val="Header Char"/>
     <w:basedOn w:val="DefaultParagraphFont"/>
     <w:link w:val="Header"/>
@@ -1937,7 +2746,7 @@
       <w:spacing w:line="240" w:lineRule="auto"/>
     </w:pPr>
   </w:style>
-  <w:style w:type="character" w:styleId="FooterChar" w:customStyle="1">
+  <w:style w:type="character" w:customStyle="1" w:styleId="FooterChar">
     <w:name w:val="Footer Char"/>
     <w:basedOn w:val="DefaultParagraphFont"/>
     <w:link w:val="Footer"/>
@@ -1954,6 +2763,19 @@
       <w:ind w:left="720"/>
       <w:contextualSpacing/>
     </w:pPr>
+  </w:style>
+  <w:style w:type="paragraph" w:styleId="NormalWeb">
+    <w:name w:val="Normal (Web)"/>
+    <w:basedOn w:val="Normal"/>
+    <w:uiPriority w:val="99"/>
+    <w:semiHidden/>
+    <w:unhideWhenUsed/>
+    <w:rsid w:val="003E3E53"/>
+    <w:rPr>
+      <w:rFonts w:ascii="Times New Roman" w:hAnsi="Times New Roman" w:cs="Times New Roman"/>
+      <w:sz w:val="24"/>
+      <w:szCs w:val="24"/>
+    </w:rPr>
   </w:style>
 </w:styles>
 </file>

</xml_diff>